<commit_message>
took notes on failure recovery
</commit_message>
<xml_diff>
--- a/Research/Notes/SLAMSegments/6FailureRecovery.docx
+++ b/Research/Notes/SLAMSegments/6FailureRecovery.docx
@@ -13,6 +13,63 @@
       <w:proofErr w:type="gramEnd"/>
       <w:r>
         <w:t xml:space="preserve"> or the data association fails.</w:t>
+      </w:r>
+      <w:r>
+        <w:t xml:space="preserve"> These failures can happen when the camera moves suddenly and creates motion blur. They can also happen if the camera is observing a featureless region, like a white wall. Thus, the SLAM algorithm needs a way to recover from these failures.</w:t>
+      </w:r>
+    </w:p>
+    <w:p>
+      <w:r>
+        <w:rPr>
+          <w:noProof/>
+        </w:rPr>
+        <w:drawing>
+          <wp:inline distT="0" distB="0" distL="0" distR="0" wp14:anchorId="232D7692" wp14:editId="39019EBE">
+            <wp:extent cx="5943600" cy="716915"/>
+            <wp:effectExtent l="0" t="0" r="0" b="6985"/>
+            <wp:docPr id="1" name="Picture 1"/>
+            <wp:cNvGraphicFramePr>
+              <a:graphicFrameLocks xmlns:a="http://schemas.openxmlformats.org/drawingml/2006/main" noChangeAspect="1"/>
+            </wp:cNvGraphicFramePr>
+            <a:graphic xmlns:a="http://schemas.openxmlformats.org/drawingml/2006/main">
+              <a:graphicData uri="http://schemas.openxmlformats.org/drawingml/2006/picture">
+                <pic:pic xmlns:pic="http://schemas.openxmlformats.org/drawingml/2006/picture">
+                  <pic:nvPicPr>
+                    <pic:cNvPr id="1" name=""/>
+                    <pic:cNvPicPr/>
+                  </pic:nvPicPr>
+                  <pic:blipFill>
+                    <a:blip r:embed="rId4"/>
+                    <a:stretch>
+                      <a:fillRect/>
+                    </a:stretch>
+                  </pic:blipFill>
+                  <pic:spPr>
+                    <a:xfrm>
+                      <a:off x="0" y="0"/>
+                      <a:ext cx="5943600" cy="716915"/>
+                    </a:xfrm>
+                    <a:prstGeom prst="rect">
+                      <a:avLst/>
+                    </a:prstGeom>
+                  </pic:spPr>
+                </pic:pic>
+              </a:graphicData>
+            </a:graphic>
+          </wp:inline>
+        </w:drawing>
+      </w:r>
+      <w:r>
+        <w:rPr>
+          <w:b/>
+        </w:rPr>
+        <w:t xml:space="preserve">LSD SLAM </w:t>
+      </w:r>
+      <w:r>
+        <w:t xml:space="preserve">does failure recovery by choosing a keyframe from the graph at random that has more than two neighboring keyframes. It then tries to align the lost keyframe to it. If the outlier-to-inlier ratio is large, the chosen keyframe is discarded and another one is chosen at random. Otherwise, the neighbors of the chosen keyframe are tested. </w:t>
+      </w:r>
+      <w:r>
+        <w:t>If the number of neighbors with a large inlier-to-outlier ratio is larger than the number of neighbors with a large outlier-to-inlier ratio, or if there are more than ﬁve neighbors with a large inlier-to-outlier ratio, the neighboring keyframe with the largest ratio is set as the active keyframe, and regular tracking resumes.</w:t>
       </w:r>
       <w:bookmarkStart w:id="0" w:name="_GoBack"/>
       <w:bookmarkEnd w:id="0"/>

</xml_diff>